<commit_message>
update performance + report
</commit_message>
<xml_diff>
--- a/Performance + Resource report.docx
+++ b/Performance + Resource report.docx
@@ -103,9 +103,9 @@
     <w:p>
       <w:r>
         <w:drawing>
-          <wp:inline distT="0" distB="0" distL="0" distR="0" wp14:anchorId="4CBFAC90" wp14:editId="7F1CF416">
-            <wp:extent cx="4143953" cy="2048161"/>
-            <wp:effectExtent l="0" t="0" r="0" b="9525"/>
+          <wp:inline distT="0" distB="0" distL="0" distR="0" wp14:anchorId="31BBB003" wp14:editId="333544E6">
+            <wp:extent cx="4277322" cy="2876951"/>
+            <wp:effectExtent l="0" t="0" r="9525" b="0"/>
             <wp:docPr id="1" name="Рисунок 1"/>
             <wp:cNvGraphicFramePr>
               <a:graphicFrameLocks xmlns:a="http://schemas.openxmlformats.org/drawingml/2006/main" noChangeAspect="1"/>
@@ -126,7 +126,7 @@
                   <pic:spPr>
                     <a:xfrm>
                       <a:off x="0" y="0"/>
-                      <a:ext cx="4143953" cy="2048161"/>
+                      <a:ext cx="4277322" cy="2876951"/>
                     </a:xfrm>
                     <a:prstGeom prst="rect">
                       <a:avLst/>
@@ -139,100 +139,101 @@
         </w:drawing>
       </w:r>
     </w:p>
-    <w:p/>
-    <w:p>
-      <w:pPr>
-        <w:rPr>
-          <w:lang w:val="en-US"/>
-        </w:rPr>
-      </w:pPr>
-      <w:r>
-        <w:rPr>
-          <w:lang w:val="en-US"/>
-        </w:rPr>
-        <w:t xml:space="preserve">Max frequency </w:t>
-      </w:r>
-    </w:p>
-    <w:p>
-      <w:pPr>
-        <w:rPr>
-          <w:lang w:val="en-US"/>
-        </w:rPr>
-      </w:pPr>
-      <w:r>
-        <w:rPr>
-          <w:lang w:val="en-US"/>
-        </w:rPr>
-        <w:t xml:space="preserve">Fmax for </w:t>
-      </w:r>
-      <w:proofErr w:type="gramStart"/>
-      <w:r>
-        <w:rPr>
-          <w:lang w:val="en-US"/>
-        </w:rPr>
-        <w:t>design</w:t>
-      </w:r>
-      <w:r>
-        <w:rPr>
-          <w:lang w:val="en-US"/>
-        </w:rPr>
-        <w:t>.v</w:t>
-      </w:r>
-      <w:proofErr w:type="gramEnd"/>
-      <w:r>
-        <w:rPr>
-          <w:lang w:val="en-US"/>
-        </w:rPr>
-        <w:t xml:space="preserve"> by operational conditions:</w:t>
-      </w:r>
-    </w:p>
-    <w:p>
-      <w:pPr>
-        <w:rPr>
-          <w:lang w:val="en-US"/>
-        </w:rPr>
-      </w:pPr>
-      <w:r>
-        <w:rPr>
-          <w:lang w:val="en-US"/>
-        </w:rPr>
-        <w:t>Fast 1200mV 0C Model: 238.66 MHz</w:t>
-      </w:r>
-    </w:p>
-    <w:p>
-      <w:pPr>
-        <w:rPr>
-          <w:lang w:val="en-US"/>
-        </w:rPr>
-      </w:pPr>
-      <w:r>
-        <w:rPr>
-          <w:lang w:val="en-US"/>
-        </w:rPr>
-        <w:t>Slow 1200mV 0C Model: 110.63 MHz</w:t>
-      </w:r>
-    </w:p>
-    <w:p>
-      <w:pPr>
-        <w:rPr>
-          <w:lang w:val="en-US"/>
-        </w:rPr>
-      </w:pPr>
-      <w:r>
-        <w:rPr>
-          <w:lang w:val="en-US"/>
-        </w:rPr>
-        <w:t>Slow 1200mV 85C Model: 100.14 MHz</w:t>
-      </w:r>
-    </w:p>
-    <w:p>
-      <w:pPr>
-        <w:rPr>
-          <w:lang w:val="en-US"/>
-        </w:rPr>
-      </w:pPr>
+    <w:p>
       <w:bookmarkStart w:id="0" w:name="_GoBack"/>
       <w:bookmarkEnd w:id="0"/>
+    </w:p>
+    <w:p>
+      <w:pPr>
+        <w:rPr>
+          <w:lang w:val="en-US"/>
+        </w:rPr>
+      </w:pPr>
+      <w:r>
+        <w:rPr>
+          <w:lang w:val="en-US"/>
+        </w:rPr>
+        <w:t xml:space="preserve">Max frequency </w:t>
+      </w:r>
+    </w:p>
+    <w:p>
+      <w:pPr>
+        <w:rPr>
+          <w:lang w:val="en-US"/>
+        </w:rPr>
+      </w:pPr>
+      <w:r>
+        <w:rPr>
+          <w:lang w:val="en-US"/>
+        </w:rPr>
+        <w:t xml:space="preserve">Fmax for </w:t>
+      </w:r>
+      <w:proofErr w:type="gramStart"/>
+      <w:r>
+        <w:rPr>
+          <w:lang w:val="en-US"/>
+        </w:rPr>
+        <w:t>design</w:t>
+      </w:r>
+      <w:r>
+        <w:rPr>
+          <w:lang w:val="en-US"/>
+        </w:rPr>
+        <w:t>.v</w:t>
+      </w:r>
+      <w:proofErr w:type="gramEnd"/>
+      <w:r>
+        <w:rPr>
+          <w:lang w:val="en-US"/>
+        </w:rPr>
+        <w:t xml:space="preserve"> by operational conditions:</w:t>
+      </w:r>
+    </w:p>
+    <w:p>
+      <w:pPr>
+        <w:rPr>
+          <w:lang w:val="en-US"/>
+        </w:rPr>
+      </w:pPr>
+      <w:r>
+        <w:rPr>
+          <w:lang w:val="en-US"/>
+        </w:rPr>
+        <w:t>Fast 1200mV 0C Model: 238.66 MHz</w:t>
+      </w:r>
+    </w:p>
+    <w:p>
+      <w:pPr>
+        <w:rPr>
+          <w:lang w:val="en-US"/>
+        </w:rPr>
+      </w:pPr>
+      <w:r>
+        <w:rPr>
+          <w:lang w:val="en-US"/>
+        </w:rPr>
+        <w:t>Slow 1200mV 0C Model: 110.63 MHz</w:t>
+      </w:r>
+    </w:p>
+    <w:p>
+      <w:pPr>
+        <w:rPr>
+          <w:lang w:val="en-US"/>
+        </w:rPr>
+      </w:pPr>
+      <w:r>
+        <w:rPr>
+          <w:lang w:val="en-US"/>
+        </w:rPr>
+        <w:t>Slow 1200mV 85C Model: 100.14 MHz</w:t>
+      </w:r>
+    </w:p>
+    <w:p>
+      <w:pPr>
+        <w:rPr>
+          <w:lang w:val="en-US"/>
+        </w:rPr>
+      </w:pPr>
     </w:p>
     <w:sectPr>
       <w:pgSz w:w="11906" w:h="16838"/>

</xml_diff>